<commit_message>
Changed from pdf to docx due to surge request denied
</commit_message>
<xml_diff>
--- a/PortfolioRonny/HTML/PortProjects/CvUX.docx
+++ b/PortfolioRonny/HTML/PortProjects/CvUX.docx
@@ -3701,7 +3701,23 @@
                               <w:rPr>
                                 <w:rFonts w:ascii="Nunito" w:hAnsi="Nunito"/>
                               </w:rPr>
-                              <w:t xml:space="preserve"> / </w:t>
+                              <w:t xml:space="preserve"> </w:t>
+                            </w:r>
+                            <w:r>
+                              <w:rPr>
+                                <w:rFonts w:ascii="Nunito" w:hAnsi="Nunito"/>
+                                <w:color w:val="767171" w:themeColor="background2" w:themeShade="80"/>
+                                <w:sz w:val="20"/>
+                                <w:szCs w:val="20"/>
+                              </w:rPr>
+                              <w:t>/</w:t>
+                            </w:r>
+                            <w:r>
+                              <w:rPr>
+                                <w:rFonts w:ascii="Nunito" w:hAnsi="Nunito"/>
+                                <w:color w:val="767171" w:themeColor="background2" w:themeShade="80"/>
+                              </w:rPr>
+                              <w:t xml:space="preserve"> </w:t>
                             </w:r>
                             <w:r>
                               <w:rPr>
@@ -3814,7 +3830,23 @@
                         <w:rPr>
                           <w:rFonts w:ascii="Nunito" w:hAnsi="Nunito"/>
                         </w:rPr>
-                        <w:t xml:space="preserve"> / </w:t>
+                        <w:t xml:space="preserve"> </w:t>
+                      </w:r>
+                      <w:r>
+                        <w:rPr>
+                          <w:rFonts w:ascii="Nunito" w:hAnsi="Nunito"/>
+                          <w:color w:val="767171" w:themeColor="background2" w:themeShade="80"/>
+                          <w:sz w:val="20"/>
+                          <w:szCs w:val="20"/>
+                        </w:rPr>
+                        <w:t>/</w:t>
+                      </w:r>
+                      <w:r>
+                        <w:rPr>
+                          <w:rFonts w:ascii="Nunito" w:hAnsi="Nunito"/>
+                          <w:color w:val="767171" w:themeColor="background2" w:themeShade="80"/>
+                        </w:rPr>
+                        <w:t xml:space="preserve"> </w:t>
                       </w:r>
                       <w:r>
                         <w:rPr>

</xml_diff>